<commit_message>
Gif and post mortum
k;jm
</commit_message>
<xml_diff>
--- a/ChaosInitiative - procedual post-mortem.docx
+++ b/ChaosInitiative - procedual post-mortem.docx
@@ -12,13 +12,7 @@
       </w:r>
       <w:proofErr w:type="spellEnd"/>
       <w:r>
-        <w:t xml:space="preserve"> – </w:t>
-      </w:r>
-      <w:r>
-        <w:t>Procedural Jam</w:t>
-      </w:r>
-      <w:r>
-        <w:t xml:space="preserve"> Post-Mortem </w:t>
+        <w:t xml:space="preserve"> – Procedural Jam Post-Mortem </w:t>
       </w:r>
     </w:p>
     <w:p/>
@@ -134,13 +128,8 @@
           </w:tcPr>
           <w:p>
             <w:r>
-              <w:t xml:space="preserve">Matt </w:t>
+              <w:t>Matt Gray</w:t>
             </w:r>
-            <w:proofErr w:type="spellStart"/>
-            <w:r>
-              <w:t>Gray</w:t>
-            </w:r>
-            <w:proofErr w:type="spellEnd"/>
           </w:p>
         </w:tc>
         <w:tc>
@@ -188,6 +177,11 @@
     </w:p>
     <w:p>
       <w:r>
+        <w:t>In comparison to the previous jam, the game is as complete but less polished. This is because the quantity of assets required took up a lot of the team’s time and therefore reduced the time spent on quality of assets and overall polishing of game mechanics.</w:t>
+      </w:r>
+    </w:p>
+    <w:p>
+      <w:r>
         <w:t xml:space="preserve">The generated theme was ‘an online game where you cure DNA for freedom’. We didn’t want to interpret this literally, keeping away from the typical science game approach, we wanted to go for a more abstract portrayal of the theme. For the initial idea generation, we ignored the online game aspect was because it was unrealistic to make an online game in a game jam. So we just fit the ‘on line’ part into our game in a different way. </w:t>
       </w:r>
       <w:r>
@@ -229,13 +223,7 @@
     </w:p>
     <w:p>
       <w:r>
-        <w:t xml:space="preserve">The control scheme ended up being an </w:t>
-      </w:r>
-      <w:r>
-        <w:t>expert system</w:t>
-      </w:r>
-      <w:r>
-        <w:t xml:space="preserve"> which means that while we were creating the game we became accustomed to the controls and didn’t realise that we made them more complicated than they needed to be. This is a good lesson to have learnt as it can happen not in just game jams but any games development without external testing. Next time we will make sure </w:t>
+        <w:t xml:space="preserve">The control scheme ended up being an expert system which means that while we were creating the game we became accustomed to the controls and didn’t realise that we made them more complicated than they needed to be. This is a good lesson to have learnt as it can happen not in just game jams but any games development without external testing. Next time we will make sure </w:t>
       </w:r>
       <w:r>
         <w:t>to keep the controls simple maybe even having someone test the controls. Taking the mouse out of the control scheme would solve a lot of the problems with it.</w:t>
@@ -243,6 +231,7 @@
     </w:p>
     <w:p>
       <w:r>
+        <w:lastRenderedPageBreak/>
         <w:t>Finally, we managed to complete the game within the jam’s time frame; it has a working core loop and even though the player can’t win that was a design decision. We wanted to get the point across that taking drugs is bad and you’ll never win.</w:t>
       </w:r>
     </w:p>
@@ -252,12 +241,16 @@
         <w:pStyle w:val="Heading1"/>
       </w:pPr>
       <w:r>
-        <w:lastRenderedPageBreak/>
         <w:t>Group Reflection</w:t>
       </w:r>
     </w:p>
     <w:p>
       <w:r>
+        <w:t xml:space="preserve">In comparison to the previous jam, the team worked better as there was more communication using slack and generally more communication as well as brief team meetings during the group work. </w:t>
+      </w:r>
+    </w:p>
+    <w:p>
+      <w:r>
         <w:t>O</w:t>
       </w:r>
       <w:r>
@@ -270,27 +263,10 @@
         <w:t xml:space="preserve"> </w:t>
       </w:r>
       <w:r>
-        <w:t xml:space="preserve">all members up to </w:t>
-      </w:r>
-      <w:bookmarkStart w:id="0" w:name="_GoBack"/>
-      <w:bookmarkEnd w:id="0"/>
-      <w:r>
-        <w:t xml:space="preserve">date with </w:t>
-      </w:r>
-      <w:r>
-        <w:t>the current progress of the jam.</w:t>
-      </w:r>
-      <w:r>
-        <w:t xml:space="preserve"> </w:t>
-      </w:r>
-      <w:r>
-        <w:t xml:space="preserve">Group work was efficient and everyone stepped up to the plate when extra work was needed even if it wasn’t their </w:t>
-      </w:r>
-      <w:r>
-        <w:t xml:space="preserve">allocated </w:t>
-      </w:r>
-      <w:r>
-        <w:t>task to begin with.</w:t>
+        <w:t>all members up to date with the current progress of the jam.</w:t>
+      </w:r>
+      <w:r>
+        <w:t xml:space="preserve"> Group work was efficient and everyone stepped up to the plate when extra work was needed even if it wasn’t their allocated task to begin with.</w:t>
       </w:r>
       <w:r>
         <w:t xml:space="preserve"> </w:t>
@@ -326,10 +302,208 @@
         <w:t>Personal Reflection</w:t>
       </w:r>
     </w:p>
+    <w:p>
+      <w:r>
+        <w:t>1-5</w:t>
+      </w:r>
+    </w:p>
+    <w:p>
+      <w:r>
+        <w:t>New unique factor - 4</w:t>
+      </w:r>
+    </w:p>
+    <w:p>
+      <w:r>
+        <w:t>Graphical quality - 3</w:t>
+      </w:r>
+    </w:p>
+    <w:p>
+      <w:r>
+        <w:t>Audio quality - 3</w:t>
+      </w:r>
+    </w:p>
+    <w:p>
+      <w:r>
+        <w:t>Ease of learning - 2</w:t>
+      </w:r>
+    </w:p>
+    <w:p>
+      <w:r>
+        <w:t>Perception of goal - 2</w:t>
+      </w:r>
+    </w:p>
+    <w:p>
+      <w:r>
+        <w:t>Increase in challenge - 3</w:t>
+      </w:r>
+    </w:p>
+    <w:p>
+      <w:r>
+        <w:t>Concentration required - 3</w:t>
+      </w:r>
+    </w:p>
+    <w:p>
+      <w:r>
+        <w:t>Skill vs luck - 4</w:t>
+      </w:r>
+    </w:p>
+    <w:p>
+      <w:r>
+        <w:t>Random variety - 3</w:t>
+      </w:r>
+    </w:p>
+    <w:p>
+      <w:r>
+        <w:t>Action factor - 4</w:t>
+      </w:r>
+    </w:p>
+    <w:p>
+      <w:r>
+        <w:t>Player controls - 2</w:t>
+      </w:r>
+    </w:p>
+    <w:p>
+      <w:r>
+        <w:t>Value per play –</w:t>
+      </w:r>
+      <w:r>
+        <w:t xml:space="preserve"> 3</w:t>
+      </w:r>
+    </w:p>
+    <w:p>
+      <w:r>
+        <w:t>36</w:t>
+      </w:r>
+    </w:p>
+    <w:p/>
+    <w:p>
+      <w:pPr>
+        <w:pStyle w:val="Heading1"/>
+      </w:pPr>
+      <w:r>
+        <w:lastRenderedPageBreak/>
+        <w:t>Playtest</w:t>
+      </w:r>
+      <w:r>
+        <w:t xml:space="preserve"> Reflection</w:t>
+      </w:r>
+    </w:p>
+    <w:p>
+      <w:r>
+        <w:t>1-5</w:t>
+      </w:r>
+    </w:p>
+    <w:p>
+      <w:r>
+        <w:t>New unique factor - 4</w:t>
+      </w:r>
+    </w:p>
+    <w:p>
+      <w:r>
+        <w:t>Graphical quality -</w:t>
+      </w:r>
+      <w:r>
+        <w:t xml:space="preserve"> 3</w:t>
+      </w:r>
+    </w:p>
+    <w:p>
+      <w:r>
+        <w:t>Audio quality</w:t>
+      </w:r>
+      <w:r>
+        <w:t xml:space="preserve"> - 1</w:t>
+      </w:r>
+    </w:p>
+    <w:p>
+      <w:r>
+        <w:t>Ease of learning</w:t>
+      </w:r>
+      <w:r>
+        <w:t xml:space="preserve"> - 2</w:t>
+      </w:r>
+    </w:p>
+    <w:p>
+      <w:r>
+        <w:t>Perception of goal</w:t>
+      </w:r>
+      <w:r>
+        <w:t xml:space="preserve"> - 4</w:t>
+      </w:r>
+    </w:p>
+    <w:p>
+      <w:r>
+        <w:t>Increase in challenge</w:t>
+      </w:r>
+      <w:r>
+        <w:t xml:space="preserve"> - 2</w:t>
+      </w:r>
+    </w:p>
+    <w:p>
+      <w:r>
+        <w:t>Concentration required</w:t>
+      </w:r>
+      <w:r>
+        <w:t xml:space="preserve"> - 3</w:t>
+      </w:r>
+    </w:p>
+    <w:p>
+      <w:r>
+        <w:t>Skill vs luck - 4</w:t>
+      </w:r>
+    </w:p>
+    <w:p>
+      <w:r>
+        <w:t>Random variety - 3</w:t>
+      </w:r>
+    </w:p>
+    <w:p>
+      <w:r>
+        <w:t>Action factor - 4</w:t>
+      </w:r>
+    </w:p>
+    <w:p>
+      <w:r>
+        <w:t xml:space="preserve">Player controls </w:t>
+      </w:r>
+      <w:r>
+        <w:t>- 3</w:t>
+      </w:r>
+    </w:p>
+    <w:p>
+      <w:r>
+        <w:t>Value per play –</w:t>
+      </w:r>
+      <w:r>
+        <w:t xml:space="preserve"> 4</w:t>
+      </w:r>
+    </w:p>
+    <w:p>
+      <w:r>
+        <w:t>37</w:t>
+      </w:r>
+    </w:p>
+    <w:p>
+      <w:r>
+        <w:t>Top notch idea! With more polish, graphics and sounds it would be ACE!</w:t>
+      </w:r>
+    </w:p>
     <w:p/>
     <w:p/>
-    <w:p/>
-    <w:p/>
+    <w:p>
+      <w:pPr>
+        <w:pStyle w:val="Heading1"/>
+      </w:pPr>
+      <w:r>
+        <w:t>Playtest review</w:t>
+      </w:r>
+    </w:p>
+    <w:p>
+      <w:r>
+        <w:t xml:space="preserve">The play test revealed that the controls were not intuitive and that overall the game needs more polish. </w:t>
+      </w:r>
+      <w:bookmarkStart w:id="0" w:name="_GoBack"/>
+      <w:bookmarkEnd w:id="0"/>
+    </w:p>
     <w:sectPr>
       <w:pgSz w:w="11906" w:h="16838"/>
       <w:pgMar w:top="1440" w:right="1440" w:bottom="1440" w:left="1440" w:header="708" w:footer="708" w:gutter="0"/>

</xml_diff>

<commit_message>
jake king personal refleciton
yup
</commit_message>
<xml_diff>
--- a/ChaosInitiative - procedual post-mortem.docx
+++ b/ChaosInitiative - procedual post-mortem.docx
@@ -294,12 +294,88 @@
         <w:t>Although we used slack well enough to communicate when we were not face to face, we should have made use of Trello to keep track of task and the to do list. We did come across any problems this time as we were together for most of the work and could ask if anything needed to be done or improved. However, if this was not the case then we would have struggled communicating ideas and problems.</w:t>
       </w:r>
     </w:p>
+    <w:p/>
+    <w:p>
+      <w:r>
+        <w:t>1-5</w:t>
+      </w:r>
+    </w:p>
+    <w:p>
+      <w:r>
+        <w:t>New unique factor - 4</w:t>
+      </w:r>
+    </w:p>
+    <w:p>
+      <w:r>
+        <w:t>Graphical quality - 3</w:t>
+      </w:r>
+    </w:p>
+    <w:p>
+      <w:r>
+        <w:t>Audio quality - 3</w:t>
+      </w:r>
+    </w:p>
+    <w:p>
+      <w:r>
+        <w:t>Ease of learning - 2</w:t>
+      </w:r>
+    </w:p>
+    <w:p>
+      <w:r>
+        <w:t>Perception of goal - 2</w:t>
+      </w:r>
+    </w:p>
+    <w:p>
+      <w:r>
+        <w:t>Increase in challenge - 3</w:t>
+      </w:r>
+    </w:p>
+    <w:p>
+      <w:r>
+        <w:t>Concentration required - 3</w:t>
+      </w:r>
+    </w:p>
+    <w:p>
+      <w:r>
+        <w:t>Skill vs luck - 4</w:t>
+      </w:r>
+    </w:p>
+    <w:p>
+      <w:r>
+        <w:t>Random variety - 3</w:t>
+      </w:r>
+    </w:p>
+    <w:p>
+      <w:r>
+        <w:t>Action factor - 4</w:t>
+      </w:r>
+    </w:p>
+    <w:p>
+      <w:r>
+        <w:t>Player controls - 2</w:t>
+      </w:r>
+    </w:p>
+    <w:p>
+      <w:r>
+        <w:t>Value per play –</w:t>
+      </w:r>
+      <w:r>
+        <w:t xml:space="preserve"> 3</w:t>
+      </w:r>
+    </w:p>
+    <w:p>
+      <w:r>
+        <w:t>36</w:t>
+      </w:r>
+    </w:p>
+    <w:p/>
     <w:p>
       <w:pPr>
         <w:pStyle w:val="Heading1"/>
       </w:pPr>
       <w:r>
-        <w:t>Personal Reflection</w:t>
+        <w:lastRenderedPageBreak/>
+        <w:t>Playtest Reflection</w:t>
       </w:r>
     </w:p>
     <w:p>
@@ -314,32 +390,50 @@
     </w:p>
     <w:p>
       <w:r>
-        <w:t>Graphical quality - 3</w:t>
-      </w:r>
-    </w:p>
-    <w:p>
-      <w:r>
-        <w:t>Audio quality - 3</w:t>
-      </w:r>
-    </w:p>
-    <w:p>
-      <w:r>
-        <w:t>Ease of learning - 2</w:t>
-      </w:r>
-    </w:p>
-    <w:p>
-      <w:r>
-        <w:t>Perception of goal - 2</w:t>
-      </w:r>
-    </w:p>
-    <w:p>
-      <w:r>
-        <w:t>Increase in challenge - 3</w:t>
-      </w:r>
-    </w:p>
-    <w:p>
-      <w:r>
-        <w:t>Concentration required - 3</w:t>
+        <w:t>Graphical quality -</w:t>
+      </w:r>
+      <w:r>
+        <w:t xml:space="preserve"> 3</w:t>
+      </w:r>
+    </w:p>
+    <w:p>
+      <w:r>
+        <w:t>Audio quality</w:t>
+      </w:r>
+      <w:r>
+        <w:t xml:space="preserve"> - 1</w:t>
+      </w:r>
+    </w:p>
+    <w:p>
+      <w:r>
+        <w:t>Ease of learning</w:t>
+      </w:r>
+      <w:r>
+        <w:t xml:space="preserve"> - 2</w:t>
+      </w:r>
+    </w:p>
+    <w:p>
+      <w:r>
+        <w:t>Perception of goal</w:t>
+      </w:r>
+      <w:r>
+        <w:t xml:space="preserve"> - 4</w:t>
+      </w:r>
+    </w:p>
+    <w:p>
+      <w:r>
+        <w:t>Increase in challenge</w:t>
+      </w:r>
+      <w:r>
+        <w:t xml:space="preserve"> - 2</w:t>
+      </w:r>
+    </w:p>
+    <w:p>
+      <w:r>
+        <w:t>Concentration required</w:t>
+      </w:r>
+      <w:r>
+        <w:t xml:space="preserve"> - 3</w:t>
       </w:r>
     </w:p>
     <w:p>
@@ -359,7 +453,10 @@
     </w:p>
     <w:p>
       <w:r>
-        <w:t>Player controls - 2</w:t>
+        <w:t xml:space="preserve">Player controls </w:t>
+      </w:r>
+      <w:r>
+        <w:t>- 3</w:t>
       </w:r>
     </w:p>
     <w:p>
@@ -367,124 +464,32 @@
         <w:t>Value per play –</w:t>
       </w:r>
       <w:r>
-        <w:t xml:space="preserve"> 3</w:t>
-      </w:r>
-    </w:p>
-    <w:p>
-      <w:r>
-        <w:t>36</w:t>
-      </w:r>
-    </w:p>
+        <w:t xml:space="preserve"> 4</w:t>
+      </w:r>
+    </w:p>
+    <w:p>
+      <w:r>
+        <w:t>37</w:t>
+      </w:r>
+    </w:p>
+    <w:p>
+      <w:r>
+        <w:t>Top notch idea! With more polish, graphics and sounds it would be ACE!</w:t>
+      </w:r>
+    </w:p>
+    <w:p/>
     <w:p/>
     <w:p>
       <w:pPr>
         <w:pStyle w:val="Heading1"/>
       </w:pPr>
       <w:r>
-        <w:lastRenderedPageBreak/>
-        <w:t>Playtest</w:t>
-      </w:r>
-      <w:r>
-        <w:t xml:space="preserve"> Reflection</w:t>
-      </w:r>
-    </w:p>
-    <w:p>
-      <w:r>
-        <w:t>1-5</w:t>
-      </w:r>
-    </w:p>
-    <w:p>
-      <w:r>
-        <w:t>New unique factor - 4</w:t>
-      </w:r>
-    </w:p>
-    <w:p>
-      <w:r>
-        <w:t>Graphical quality -</w:t>
-      </w:r>
-      <w:r>
-        <w:t xml:space="preserve"> 3</w:t>
-      </w:r>
-    </w:p>
-    <w:p>
-      <w:r>
-        <w:t>Audio quality</w:t>
-      </w:r>
-      <w:r>
-        <w:t xml:space="preserve"> - 1</w:t>
-      </w:r>
-    </w:p>
-    <w:p>
-      <w:r>
-        <w:t>Ease of learning</w:t>
-      </w:r>
-      <w:r>
-        <w:t xml:space="preserve"> - 2</w:t>
-      </w:r>
-    </w:p>
-    <w:p>
-      <w:r>
-        <w:t>Perception of goal</w:t>
-      </w:r>
-      <w:r>
-        <w:t xml:space="preserve"> - 4</w:t>
-      </w:r>
-    </w:p>
-    <w:p>
-      <w:r>
-        <w:t>Increase in challenge</w:t>
-      </w:r>
-      <w:r>
-        <w:t xml:space="preserve"> - 2</w:t>
-      </w:r>
-    </w:p>
-    <w:p>
-      <w:r>
-        <w:t>Concentration required</w:t>
-      </w:r>
-      <w:r>
-        <w:t xml:space="preserve"> - 3</w:t>
-      </w:r>
-    </w:p>
-    <w:p>
-      <w:r>
-        <w:t>Skill vs luck - 4</w:t>
-      </w:r>
-    </w:p>
-    <w:p>
-      <w:r>
-        <w:t>Random variety - 3</w:t>
-      </w:r>
-    </w:p>
-    <w:p>
-      <w:r>
-        <w:t>Action factor - 4</w:t>
-      </w:r>
-    </w:p>
-    <w:p>
-      <w:r>
-        <w:t xml:space="preserve">Player controls </w:t>
-      </w:r>
-      <w:r>
-        <w:t>- 3</w:t>
-      </w:r>
-    </w:p>
-    <w:p>
-      <w:r>
-        <w:t>Value per play –</w:t>
-      </w:r>
-      <w:r>
-        <w:t xml:space="preserve"> 4</w:t>
-      </w:r>
-    </w:p>
-    <w:p>
-      <w:r>
-        <w:t>37</w:t>
-      </w:r>
-    </w:p>
-    <w:p>
-      <w:r>
-        <w:t>Top notch idea! With more polish, graphics and sounds it would be ACE!</w:t>
+        <w:t>Playtest review</w:t>
+      </w:r>
+    </w:p>
+    <w:p>
+      <w:r>
+        <w:t xml:space="preserve">The play test revealed that the controls were not intuitive and that overall the game needs more polish. </w:t>
       </w:r>
     </w:p>
     <w:p/>
@@ -494,13 +499,45 @@
         <w:pStyle w:val="Heading1"/>
       </w:pPr>
       <w:r>
-        <w:t>Playtest review</w:t>
-      </w:r>
-    </w:p>
-    <w:p>
-      <w:r>
-        <w:t xml:space="preserve">The play test revealed that the controls were not intuitive and that overall the game needs more polish. </w:t>
-      </w:r>
+        <w:t>Personal Reflection</w:t>
+      </w:r>
+    </w:p>
+    <w:p/>
+    <w:p>
+      <w:r>
+        <w:t>Jake King</w:t>
+      </w:r>
+    </w:p>
+    <w:p>
+      <w:r>
+        <w:t>This Jam went pretty well we managed to complete what we set out to do, my own contribution I feel was fair. Compared to last time I was in doing technical sides of the project; code and logic.</w:t>
+      </w:r>
+    </w:p>
+    <w:p>
+      <w:r>
+        <w:t xml:space="preserve">My tasks were first to implement the freedom bar and the needle drop logic. This didn’t take very long so I dipped my toe into the art assets again, just doing the assets for the bar itself made it not the same style as the rest for the game. My mistake was not trusting in my team to get the assets all done but my ‘helping’ left the freedom bar looking out of place and not consistent with the rest of </w:t>
+      </w:r>
+      <w:r>
+        <w:lastRenderedPageBreak/>
+        <w:t>the assets. It was good that I was looking out for my team but I should have focused more intensively on my own tasks first.</w:t>
+      </w:r>
+    </w:p>
+    <w:p>
+      <w:r>
+        <w:t>I also took charge of setting up how the level would work; I think that the way this is coded was too hard coded. Looking back, I would have made it more modular making use of a prefab that could be dropped in and would create a new section in the level. This would have saved us a lot of time as when it came to setting up the level we had to manually set up the vectors for spawning and where the camera locks.</w:t>
+      </w:r>
+    </w:p>
+    <w:p>
+      <w:r>
+        <w:t>I think my communication with the team this time round was better, using slack a lot more to keep in communicate. However, I had set up a Trello board at the start of the jam so that we could keep track of tasks and progress in case we were not working at the same time. Over the jam I had forgot about it and it ended up not being used. I should have kept reminding the team to use it over the jam but we all forgot about it because the need of it did not arise. We were all working in the lab together for most of the jam, so we just asked each other what needed to be done.</w:t>
+      </w:r>
+    </w:p>
+    <w:p>
+      <w:r>
+        <w:t xml:space="preserve">For the next and last jam, I will aim to increase my focus and make use of Trello. </w:t>
+      </w:r>
+    </w:p>
+    <w:p>
       <w:bookmarkStart w:id="0" w:name="_GoBack"/>
       <w:bookmarkEnd w:id="0"/>
     </w:p>

</xml_diff>